<commit_message>
Tweaked some text in the patch notes.
#2920
</commit_message>
<xml_diff>
--- a/v/1_45/1_45.docx
+++ b/v/1_45/1_45.docx
@@ -20,13 +20,8 @@
       <w:pPr>
         <w:pStyle w:val="Coversubtitle"/>
       </w:pPr>
-      <w:proofErr w:type="spellStart"/>
-      <w:r>
-        <w:t>GoTechnology</w:t>
-      </w:r>
-      <w:proofErr w:type="spellEnd"/>
-      <w:r>
-        <w:t xml:space="preserve"> hub2</w:t>
+      <w:r>
+        <w:t>GoTechnology hub2</w:t>
       </w:r>
     </w:p>
     <w:p>
@@ -46,6 +41,7 @@
     <w:p>
       <w:pPr>
         <w:pStyle w:val="Woodsubhead1-bulletednumberteal"/>
+        <w:ind w:left="284" w:hanging="284"/>
       </w:pPr>
       <w:r>
         <w:lastRenderedPageBreak/>
@@ -77,15 +73,7 @@
         <w:t>45</w:t>
       </w:r>
       <w:r>
-        <w:t xml:space="preserve"> of </w:t>
-      </w:r>
-      <w:proofErr w:type="spellStart"/>
-      <w:r>
-        <w:t>GoTechnology</w:t>
-      </w:r>
-      <w:proofErr w:type="spellEnd"/>
-      <w:r>
-        <w:t xml:space="preserve"> hub2, along with where further details of each change can be found within the updated functional specification, in addition to a listing of completed bug fixes and known issues.</w:t>
+        <w:t xml:space="preserve"> of GoTechnology hub2, along with where further details of each change can be found within the updated functional specification, in addition to a listing of completed bug fixes and known issues.</w:t>
       </w:r>
     </w:p>
     <w:p>
@@ -364,23 +352,7 @@
                 <w:rFonts w:cs="Segoe UI"/>
                 <w:szCs w:val="20"/>
               </w:rPr>
-              <w:t xml:space="preserve">A duplicate stage could be created if two users were editing the same </w:t>
-            </w:r>
-            <w:proofErr w:type="gramStart"/>
-            <w:r>
-              <w:rPr>
-                <w:rFonts w:cs="Segoe UI"/>
-                <w:szCs w:val="20"/>
-              </w:rPr>
-              <w:t>Process</w:t>
-            </w:r>
-            <w:proofErr w:type="gramEnd"/>
-            <w:r>
-              <w:rPr>
-                <w:rFonts w:cs="Segoe UI"/>
-                <w:szCs w:val="20"/>
-              </w:rPr>
-              <w:t xml:space="preserve"> and both attempted to save their changes. This is now prevented.</w:t>
+              <w:t>A duplicate stage could be created if two users were editing the same Process and both attempted to save their changes. This is now prevented.</w:t>
             </w:r>
           </w:p>
         </w:tc>
@@ -583,23 +555,7 @@
                 <w:rFonts w:cs="Segoe UI"/>
                 <w:szCs w:val="20"/>
               </w:rPr>
-              <w:t xml:space="preserve">Updated </w:t>
-            </w:r>
-            <w:proofErr w:type="gramStart"/>
-            <w:r>
-              <w:rPr>
-                <w:rFonts w:cs="Segoe UI"/>
-                <w:szCs w:val="20"/>
-              </w:rPr>
-              <w:t>By</w:t>
-            </w:r>
-            <w:proofErr w:type="gramEnd"/>
-            <w:r>
-              <w:rPr>
-                <w:rFonts w:cs="Segoe UI"/>
-                <w:szCs w:val="20"/>
-              </w:rPr>
-              <w:t xml:space="preserve"> Name </w:t>
+              <w:t xml:space="preserve">Updated By Name </w:t>
             </w:r>
             <w:r>
               <w:rPr>
@@ -613,23 +569,7 @@
                 <w:rFonts w:cs="Segoe UI"/>
                 <w:szCs w:val="20"/>
               </w:rPr>
-              <w:t xml:space="preserve">. The Updated </w:t>
-            </w:r>
-            <w:proofErr w:type="gramStart"/>
-            <w:r>
-              <w:rPr>
-                <w:rFonts w:cs="Segoe UI"/>
-                <w:szCs w:val="20"/>
-              </w:rPr>
-              <w:t>By</w:t>
-            </w:r>
-            <w:proofErr w:type="gramEnd"/>
-            <w:r>
-              <w:rPr>
-                <w:rFonts w:cs="Segoe UI"/>
-                <w:szCs w:val="20"/>
-              </w:rPr>
-              <w:t xml:space="preserve"> Name field should not have been available for use as </w:t>
+              <w:t xml:space="preserve">. The Updated By Name field should not have been available for use as </w:t>
             </w:r>
             <w:r>
               <w:rPr>
@@ -2053,10 +1993,13 @@
         <w:t xml:space="preserve"> off on paper. </w:t>
       </w:r>
       <w:r>
-        <w:t xml:space="preserve">In this scenario, because the tasks on the digital document are never completed the </w:t>
-      </w:r>
-      <w:r>
-        <w:t>progress of the Tag ITR is not captured when looking at overall project progress.</w:t>
+        <w:t xml:space="preserve">In this scenario, because the tasks on the digital document are never completed </w:t>
+      </w:r>
+      <w:r>
+        <w:t>it is not possible to sign off the Tag ITR</w:t>
+      </w:r>
+      <w:r>
+        <w:t xml:space="preserve"> within hub2.</w:t>
       </w:r>
     </w:p>
     <w:p>
@@ -4378,14 +4321,12 @@
     <w:r>
       <w:tab/>
     </w:r>
-    <w:proofErr w:type="spellStart"/>
     <w:r>
       <w:rPr>
         <w:rStyle w:val="WoodFooterChar"/>
       </w:rPr>
       <w:t>GoTechnology</w:t>
     </w:r>
-    <w:proofErr w:type="spellEnd"/>
   </w:p>
 </w:ftr>
 </file>
@@ -6285,8 +6226,8 @@
   <w:abstractNum w:abstractNumId="20" w15:restartNumberingAfterBreak="0">
     <w:nsid w:val="7F41385B"/>
     <w:multiLevelType w:val="hybridMultilevel"/>
-    <w:tmpl w:val="3718E81A"/>
-    <w:lvl w:ilvl="0" w:tplc="C0D0700A">
+    <w:tmpl w:val="F0603018"/>
+    <w:lvl w:ilvl="0" w:tplc="90022C34">
       <w:start w:val="1"/>
       <w:numFmt w:val="decimal"/>
       <w:pStyle w:val="Woodsubhead1-bulletednumberteal"/>
@@ -7355,7 +7296,7 @@
     <w:basedOn w:val="Normal"/>
     <w:link w:val="Woodsubhead1-bulletednumbertealChar"/>
     <w:qFormat/>
-    <w:rsid w:val="00223073"/>
+    <w:rsid w:val="009528B4"/>
     <w:pPr>
       <w:numPr>
         <w:numId w:val="5"/>
@@ -8408,9 +8349,15 @@
 <ds:datastoreItem xmlns:ds="http://schemas.openxmlformats.org/officeDocument/2006/customXml" ds:itemID="{51FA78A4-B713-4081-9D4E-73365BD7A35D}">
   <ds:schemaRefs>
     <ds:schemaRef ds:uri="http://schemas.microsoft.com/office/2006/metadata/properties"/>
+    <ds:schemaRef ds:uri="http://purl.org/dc/terms/"/>
+    <ds:schemaRef ds:uri="http://schemas.microsoft.com/office/2006/documentManagement/types"/>
+    <ds:schemaRef ds:uri="http://schemas.openxmlformats.org/package/2006/metadata/core-properties"/>
+    <ds:schemaRef ds:uri="275722e5-9e00-45bb-b0e3-d613061a74ed"/>
+    <ds:schemaRef ds:uri="http://purl.org/dc/elements/1.1/"/>
     <ds:schemaRef ds:uri="http://schemas.microsoft.com/office/infopath/2007/PartnerControls"/>
     <ds:schemaRef ds:uri="358eca99-01b7-49a3-93c8-5b5276b58ff5"/>
-    <ds:schemaRef ds:uri="275722e5-9e00-45bb-b0e3-d613061a74ed"/>
+    <ds:schemaRef ds:uri="http://www.w3.org/XML/1998/namespace"/>
+    <ds:schemaRef ds:uri="http://purl.org/dc/dcmitype/"/>
   </ds:schemaRefs>
 </ds:datastoreItem>
 </file>

</xml_diff>